<commit_message>
Add Chinese template and 2024 chinese resume
</commit_message>
<xml_diff>
--- a/2024/Ian_Resume_2024.docx
+++ b/2024/Ian_Resume_2024.docx
@@ -101,7 +101,7 @@
                           <pic:cNvPicPr/>
                         </pic:nvPicPr>
                         <pic:blipFill>
-                          <a:blip r:embed="rId6" cstate="print">
+                          <a:blip r:embed="rId8" cstate="print">
                             <a:extLst>
                               <a:ext uri="{28A0092B-C50C-407E-A947-70E740481C1C}">
                                 <a14:useLocalDpi xmlns:a14="http://schemas.microsoft.com/office/drawing/2010/main" val="0"/>
@@ -201,7 +201,7 @@
                           <pic:cNvPicPr/>
                         </pic:nvPicPr>
                         <pic:blipFill>
-                          <a:blip r:embed="rId7" cstate="print">
+                          <a:blip r:embed="rId9" cstate="print">
                             <a:extLst>
                               <a:ext uri="{28A0092B-C50C-407E-A947-70E740481C1C}">
                                 <a14:useLocalDpi xmlns:a14="http://schemas.microsoft.com/office/drawing/2010/main" val="0"/>
@@ -242,7 +242,7 @@
                 <w:sz w:val="22"/>
               </w:rPr>
             </w:pPr>
-            <w:hyperlink r:id="rId8" w:history="1">
+            <w:hyperlink r:id="rId10" w:history="1">
               <w:r>
                 <w:rPr>
                   <w:rStyle w:val="a5"/>
@@ -332,7 +332,7 @@
             </w:tcBorders>
           </w:tcPr>
           <w:p>
-            <w:hyperlink r:id="rId9" w:history="1">
+            <w:hyperlink r:id="rId11" w:history="1">
               <w:r>
                 <w:rPr>
                   <w:rStyle w:val="a5"/>
@@ -480,8 +480,6 @@
               </w:rPr>
               <w:t xml:space="preserve"> </w:t>
             </w:r>
-            <w:bookmarkStart w:id="0" w:name="_GoBack"/>
-            <w:bookmarkEnd w:id="0"/>
           </w:p>
         </w:tc>
         <w:tc>
@@ -1321,7 +1319,7 @@
                 <w:szCs w:val="24"/>
               </w:rPr>
             </w:pPr>
-            <w:hyperlink r:id="rId10" w:history="1">
+            <w:hyperlink r:id="rId12" w:history="1">
               <w:r>
                 <w:rPr>
                   <w:rStyle w:val="a5"/>
@@ -1529,7 +1527,25 @@
                 <w:kern w:val="0"/>
                 <w:sz w:val="22"/>
               </w:rPr>
-              <w:t>Led the development of the next-generation motherboard integrating Intel chipset with ASUS specific feature, enhancing system performance and user experience</w:t>
+              <w:t>Led the development of the next-generation motherboard integrating Intel chipset with ASUS specific feature</w:t>
+            </w:r>
+            <w:r>
+              <w:rPr>
+                <w:rFonts w:eastAsia="新細明體" w:cstheme="minorHAnsi" w:hint="eastAsia"/>
+                <w:kern w:val="0"/>
+                <w:sz w:val="22"/>
+              </w:rPr>
+              <w:t>s</w:t>
+            </w:r>
+            <w:bookmarkStart w:id="0" w:name="_GoBack"/>
+            <w:bookmarkEnd w:id="0"/>
+            <w:r>
+              <w:rPr>
+                <w:rFonts w:eastAsia="新細明體" w:cstheme="minorHAnsi" w:hint="eastAsia"/>
+                <w:kern w:val="0"/>
+                <w:sz w:val="22"/>
+              </w:rPr>
+              <w:t>, enhancing system performance and user experience</w:t>
             </w:r>
           </w:p>
         </w:tc>
@@ -1729,7 +1745,7 @@
                 <w:szCs w:val="24"/>
               </w:rPr>
             </w:pPr>
-            <w:hyperlink r:id="rId11" w:history="1">
+            <w:hyperlink r:id="rId13" w:history="1">
               <w:r>
                 <w:rPr>
                   <w:rStyle w:val="a5"/>
@@ -1858,6 +1874,44 @@
     </w:sectPr>
   </w:body>
 </w:document>
+</file>
+
+<file path=word/endnotes.xml><?xml version="1.0" encoding="utf-8"?>
+<w:endnotes xmlns:wpc="http://schemas.microsoft.com/office/word/2010/wordprocessingCanvas" xmlns:mc="http://schemas.openxmlformats.org/markup-compatibility/2006" xmlns:o="urn:schemas-microsoft-com:office:office" xmlns:r="http://schemas.openxmlformats.org/officeDocument/2006/relationships" xmlns:m="http://schemas.openxmlformats.org/officeDocument/2006/math" xmlns:v="urn:schemas-microsoft-com:vml" xmlns:wp14="http://schemas.microsoft.com/office/word/2010/wordprocessingDrawing" xmlns:wp="http://schemas.openxmlformats.org/drawingml/2006/wordprocessingDrawing" xmlns:w10="urn:schemas-microsoft-com:office:word" xmlns:w="http://schemas.openxmlformats.org/wordprocessingml/2006/main" xmlns:w14="http://schemas.microsoft.com/office/word/2010/wordml" xmlns:wpg="http://schemas.microsoft.com/office/word/2010/wordprocessingGroup" xmlns:wpi="http://schemas.microsoft.com/office/word/2010/wordprocessingInk" xmlns:wne="http://schemas.microsoft.com/office/word/2006/wordml" xmlns:wps="http://schemas.microsoft.com/office/word/2010/wordprocessingShape" mc:Ignorable="w14 wp14">
+  <w:endnote w:type="separator" w:id="-1">
+    <w:p>
+      <w:r>
+        <w:separator/>
+      </w:r>
+    </w:p>
+  </w:endnote>
+  <w:endnote w:type="continuationSeparator" w:id="0">
+    <w:p>
+      <w:r>
+        <w:continuationSeparator/>
+      </w:r>
+    </w:p>
+  </w:endnote>
+</w:endnotes>
+</file>
+
+<file path=word/footnotes.xml><?xml version="1.0" encoding="utf-8"?>
+<w:footnotes xmlns:wpc="http://schemas.microsoft.com/office/word/2010/wordprocessingCanvas" xmlns:mc="http://schemas.openxmlformats.org/markup-compatibility/2006" xmlns:o="urn:schemas-microsoft-com:office:office" xmlns:r="http://schemas.openxmlformats.org/officeDocument/2006/relationships" xmlns:m="http://schemas.openxmlformats.org/officeDocument/2006/math" xmlns:v="urn:schemas-microsoft-com:vml" xmlns:wp14="http://schemas.microsoft.com/office/word/2010/wordprocessingDrawing" xmlns:wp="http://schemas.openxmlformats.org/drawingml/2006/wordprocessingDrawing" xmlns:w10="urn:schemas-microsoft-com:office:word" xmlns:w="http://schemas.openxmlformats.org/wordprocessingml/2006/main" xmlns:w14="http://schemas.microsoft.com/office/word/2010/wordml" xmlns:wpg="http://schemas.microsoft.com/office/word/2010/wordprocessingGroup" xmlns:wpi="http://schemas.microsoft.com/office/word/2010/wordprocessingInk" xmlns:wne="http://schemas.microsoft.com/office/word/2006/wordml" xmlns:wps="http://schemas.microsoft.com/office/word/2010/wordprocessingShape" mc:Ignorable="w14 wp14">
+  <w:footnote w:type="separator" w:id="-1">
+    <w:p>
+      <w:r>
+        <w:separator/>
+      </w:r>
+    </w:p>
+  </w:footnote>
+  <w:footnote w:type="continuationSeparator" w:id="0">
+    <w:p>
+      <w:r>
+        <w:continuationSeparator/>
+      </w:r>
+    </w:p>
+  </w:footnote>
+</w:footnotes>
 </file>
 
 <file path=word/numbering.xml><?xml version="1.0" encoding="utf-8"?>
@@ -2761,6 +2815,66 @@
       <w:u w:val="single"/>
     </w:rPr>
   </w:style>
+  <w:style w:type="paragraph" w:styleId="a9">
+    <w:name w:val="header"/>
+    <w:basedOn w:val="a"/>
+    <w:link w:val="aa"/>
+    <w:uiPriority w:val="99"/>
+    <w:unhideWhenUsed/>
+    <w:rsid w:val="00E6082D"/>
+    <w:pPr>
+      <w:tabs>
+        <w:tab w:val="center" w:pos="4153"/>
+        <w:tab w:val="right" w:pos="8306"/>
+      </w:tabs>
+      <w:snapToGrid w:val="0"/>
+    </w:pPr>
+    <w:rPr>
+      <w:sz w:val="20"/>
+      <w:szCs w:val="20"/>
+    </w:rPr>
+  </w:style>
+  <w:style w:type="character" w:customStyle="1" w:styleId="aa">
+    <w:name w:val="頁首 字元"/>
+    <w:basedOn w:val="a0"/>
+    <w:link w:val="a9"/>
+    <w:uiPriority w:val="99"/>
+    <w:rsid w:val="00E6082D"/>
+    <w:rPr>
+      <w:sz w:val="20"/>
+      <w:szCs w:val="20"/>
+    </w:rPr>
+  </w:style>
+  <w:style w:type="paragraph" w:styleId="ab">
+    <w:name w:val="footer"/>
+    <w:basedOn w:val="a"/>
+    <w:link w:val="ac"/>
+    <w:uiPriority w:val="99"/>
+    <w:unhideWhenUsed/>
+    <w:rsid w:val="00E6082D"/>
+    <w:pPr>
+      <w:tabs>
+        <w:tab w:val="center" w:pos="4153"/>
+        <w:tab w:val="right" w:pos="8306"/>
+      </w:tabs>
+      <w:snapToGrid w:val="0"/>
+    </w:pPr>
+    <w:rPr>
+      <w:sz w:val="20"/>
+      <w:szCs w:val="20"/>
+    </w:rPr>
+  </w:style>
+  <w:style w:type="character" w:customStyle="1" w:styleId="ac">
+    <w:name w:val="頁尾 字元"/>
+    <w:basedOn w:val="a0"/>
+    <w:link w:val="ab"/>
+    <w:uiPriority w:val="99"/>
+    <w:rsid w:val="00E6082D"/>
+    <w:rPr>
+      <w:sz w:val="20"/>
+      <w:szCs w:val="20"/>
+    </w:rPr>
+  </w:style>
 </w:styles>
 </file>
 
@@ -3025,6 +3139,66 @@
     <w:rPr>
       <w:color w:val="800080" w:themeColor="followedHyperlink"/>
       <w:u w:val="single"/>
+    </w:rPr>
+  </w:style>
+  <w:style w:type="paragraph" w:styleId="a9">
+    <w:name w:val="header"/>
+    <w:basedOn w:val="a"/>
+    <w:link w:val="aa"/>
+    <w:uiPriority w:val="99"/>
+    <w:unhideWhenUsed/>
+    <w:rsid w:val="00E6082D"/>
+    <w:pPr>
+      <w:tabs>
+        <w:tab w:val="center" w:pos="4153"/>
+        <w:tab w:val="right" w:pos="8306"/>
+      </w:tabs>
+      <w:snapToGrid w:val="0"/>
+    </w:pPr>
+    <w:rPr>
+      <w:sz w:val="20"/>
+      <w:szCs w:val="20"/>
+    </w:rPr>
+  </w:style>
+  <w:style w:type="character" w:customStyle="1" w:styleId="aa">
+    <w:name w:val="頁首 字元"/>
+    <w:basedOn w:val="a0"/>
+    <w:link w:val="a9"/>
+    <w:uiPriority w:val="99"/>
+    <w:rsid w:val="00E6082D"/>
+    <w:rPr>
+      <w:sz w:val="20"/>
+      <w:szCs w:val="20"/>
+    </w:rPr>
+  </w:style>
+  <w:style w:type="paragraph" w:styleId="ab">
+    <w:name w:val="footer"/>
+    <w:basedOn w:val="a"/>
+    <w:link w:val="ac"/>
+    <w:uiPriority w:val="99"/>
+    <w:unhideWhenUsed/>
+    <w:rsid w:val="00E6082D"/>
+    <w:pPr>
+      <w:tabs>
+        <w:tab w:val="center" w:pos="4153"/>
+        <w:tab w:val="right" w:pos="8306"/>
+      </w:tabs>
+      <w:snapToGrid w:val="0"/>
+    </w:pPr>
+    <w:rPr>
+      <w:sz w:val="20"/>
+      <w:szCs w:val="20"/>
+    </w:rPr>
+  </w:style>
+  <w:style w:type="character" w:customStyle="1" w:styleId="ac">
+    <w:name w:val="頁尾 字元"/>
+    <w:basedOn w:val="a0"/>
+    <w:link w:val="ab"/>
+    <w:uiPriority w:val="99"/>
+    <w:rsid w:val="00E6082D"/>
+    <w:rPr>
+      <w:sz w:val="20"/>
+      <w:szCs w:val="20"/>
     </w:rPr>
   </w:style>
 </w:styles>

</xml_diff>